<commit_message>
modify the screenshot word file is recommited
</commit_message>
<xml_diff>
--- a/MS SQL/Screenshot Of Assign1.docx
+++ b/MS SQL/Screenshot Of Assign1.docx
@@ -31,6 +31,88 @@
         <w:rPr>
           <w:b/>
           <w:bCs/>
+          <w:sz w:val="24"/>
+          <w:szCs w:val="24"/>
+          <w:u w:val="single"/>
+        </w:rPr>
+      </w:pPr>
+      <w:r>
+        <w:rPr>
+          <w:rFonts w:ascii="Consolas" w:hAnsi="Consolas" w:cs="Consolas"/>
+          <w:color w:val="0000FF"/>
+          <w:sz w:val="19"/>
+          <w:szCs w:val="19"/>
+          <w:lang w:bidi="gu-IN"/>
+        </w:rPr>
+        <w:t>select</w:t>
+      </w:r>
+      <w:r>
+        <w:rPr>
+          <w:rFonts w:ascii="Consolas" w:hAnsi="Consolas" w:cs="Consolas"/>
+          <w:color w:val="000000"/>
+          <w:sz w:val="19"/>
+          <w:szCs w:val="19"/>
+          <w:lang w:bidi="gu-IN"/>
+        </w:rPr>
+        <w:t xml:space="preserve"> </w:t>
+      </w:r>
+      <w:r>
+        <w:rPr>
+          <w:rFonts w:ascii="Consolas" w:hAnsi="Consolas" w:cs="Consolas"/>
+          <w:color w:val="808080"/>
+          <w:sz w:val="19"/>
+          <w:szCs w:val="19"/>
+          <w:lang w:bidi="gu-IN"/>
+        </w:rPr>
+        <w:t>*</w:t>
+      </w:r>
+      <w:r>
+        <w:rPr>
+          <w:rFonts w:ascii="Consolas" w:hAnsi="Consolas" w:cs="Consolas"/>
+          <w:color w:val="000000"/>
+          <w:sz w:val="19"/>
+          <w:szCs w:val="19"/>
+          <w:lang w:bidi="gu-IN"/>
+        </w:rPr>
+        <w:t xml:space="preserve"> </w:t>
+      </w:r>
+      <w:r>
+        <w:rPr>
+          <w:rFonts w:ascii="Consolas" w:hAnsi="Consolas" w:cs="Consolas"/>
+          <w:color w:val="0000FF"/>
+          <w:sz w:val="19"/>
+          <w:szCs w:val="19"/>
+          <w:lang w:bidi="gu-IN"/>
+        </w:rPr>
+        <w:t>from</w:t>
+      </w:r>
+      <w:r>
+        <w:rPr>
+          <w:rFonts w:ascii="Consolas" w:hAnsi="Consolas" w:cs="Consolas"/>
+          <w:color w:val="000000"/>
+          <w:sz w:val="19"/>
+          <w:szCs w:val="19"/>
+          <w:lang w:bidi="gu-IN"/>
+        </w:rPr>
+        <w:t xml:space="preserve"> Products</w:t>
+      </w:r>
+      <w:r>
+        <w:rPr>
+          <w:rFonts w:ascii="Consolas" w:hAnsi="Consolas" w:cs="Consolas"/>
+          <w:color w:val="808080"/>
+          <w:sz w:val="19"/>
+          <w:szCs w:val="19"/>
+          <w:lang w:bidi="gu-IN"/>
+        </w:rPr>
+        <w:t>;</w:t>
+      </w:r>
+    </w:p>
+    <w:p>
+      <w:pPr>
+        <w:spacing w:line="240" w:lineRule="auto"/>
+        <w:rPr>
+          <w:b/>
+          <w:bCs/>
           <w:sz w:val="40"/>
           <w:szCs w:val="40"/>
         </w:rPr>
@@ -44,9 +126,9 @@
           <w:szCs w:val="40"/>
         </w:rPr>
         <w:drawing>
-          <wp:inline distT="0" distB="0" distL="0" distR="0" wp14:anchorId="2C3992B9" wp14:editId="7B51D284">
-            <wp:extent cx="5997233" cy="2545468"/>
-            <wp:effectExtent l="0" t="0" r="3810" b="7620"/>
+          <wp:inline distT="0" distB="0" distL="0" distR="0" wp14:anchorId="2C3992B9" wp14:editId="3FFBC82B">
+            <wp:extent cx="5419725" cy="2300350"/>
+            <wp:effectExtent l="0" t="0" r="0" b="5080"/>
             <wp:docPr id="1" name="Picture 1"/>
             <wp:cNvGraphicFramePr>
               <a:graphicFrameLocks xmlns:a="http://schemas.openxmlformats.org/drawingml/2006/main" noChangeAspect="1"/>
@@ -73,7 +155,7 @@
                   <pic:spPr>
                     <a:xfrm>
                       <a:off x="0" y="0"/>
-                      <a:ext cx="6043296" cy="2565019"/>
+                      <a:ext cx="5492800" cy="2331366"/>
                     </a:xfrm>
                     <a:prstGeom prst="rect">
                       <a:avLst/>
@@ -123,6 +205,234 @@
     <w:p>
       <w:pPr>
         <w:spacing w:line="240" w:lineRule="auto"/>
+      </w:pPr>
+      <w:r>
+        <w:rPr>
+          <w:b/>
+          <w:bCs/>
+          <w:u w:val="single"/>
+        </w:rPr>
+        <w:t>Query1:</w:t>
+      </w:r>
+      <w:r>
+        <w:t xml:space="preserve"> </w:t>
+      </w:r>
+      <w:r>
+        <w:t>Write a query to get a Product list (id, name, unit price) where current products cost less than $20.</w:t>
+      </w:r>
+    </w:p>
+    <w:p>
+      <w:pPr>
+        <w:spacing w:line="240" w:lineRule="auto"/>
+      </w:pPr>
+    </w:p>
+    <w:p>
+      <w:pPr>
+        <w:autoSpaceDE w:val="0"/>
+        <w:autoSpaceDN w:val="0"/>
+        <w:adjustRightInd w:val="0"/>
+        <w:spacing w:after="0" w:line="240" w:lineRule="auto"/>
+        <w:rPr>
+          <w:rFonts w:ascii="Consolas" w:hAnsi="Consolas" w:cs="Consolas"/>
+          <w:color w:val="000000"/>
+          <w:sz w:val="19"/>
+          <w:szCs w:val="19"/>
+          <w:lang w:bidi="gu-IN"/>
+        </w:rPr>
+      </w:pPr>
+      <w:r>
+        <w:rPr>
+          <w:rFonts w:ascii="Consolas" w:hAnsi="Consolas" w:cs="Consolas"/>
+          <w:color w:val="0000FF"/>
+          <w:sz w:val="19"/>
+          <w:szCs w:val="19"/>
+          <w:lang w:bidi="gu-IN"/>
+        </w:rPr>
+        <w:t>select</w:t>
+      </w:r>
+      <w:r>
+        <w:rPr>
+          <w:rFonts w:ascii="Consolas" w:hAnsi="Consolas" w:cs="Consolas"/>
+          <w:color w:val="000000"/>
+          <w:sz w:val="19"/>
+          <w:szCs w:val="19"/>
+          <w:lang w:bidi="gu-IN"/>
+        </w:rPr>
+        <w:t xml:space="preserve"> </w:t>
+      </w:r>
+      <w:proofErr w:type="spellStart"/>
+      <w:r>
+        <w:rPr>
+          <w:rFonts w:ascii="Consolas" w:hAnsi="Consolas" w:cs="Consolas"/>
+          <w:color w:val="000000"/>
+          <w:sz w:val="19"/>
+          <w:szCs w:val="19"/>
+          <w:lang w:bidi="gu-IN"/>
+        </w:rPr>
+        <w:t>ProductID</w:t>
+      </w:r>
+      <w:r>
+        <w:rPr>
+          <w:rFonts w:ascii="Consolas" w:hAnsi="Consolas" w:cs="Consolas"/>
+          <w:color w:val="808080"/>
+          <w:sz w:val="19"/>
+          <w:szCs w:val="19"/>
+          <w:lang w:bidi="gu-IN"/>
+        </w:rPr>
+        <w:t>,</w:t>
+      </w:r>
+      <w:r>
+        <w:rPr>
+          <w:rFonts w:ascii="Consolas" w:hAnsi="Consolas" w:cs="Consolas"/>
+          <w:color w:val="000000"/>
+          <w:sz w:val="19"/>
+          <w:szCs w:val="19"/>
+          <w:lang w:bidi="gu-IN"/>
+        </w:rPr>
+        <w:t>ProductName</w:t>
+      </w:r>
+      <w:r>
+        <w:rPr>
+          <w:rFonts w:ascii="Consolas" w:hAnsi="Consolas" w:cs="Consolas"/>
+          <w:color w:val="808080"/>
+          <w:sz w:val="19"/>
+          <w:szCs w:val="19"/>
+          <w:lang w:bidi="gu-IN"/>
+        </w:rPr>
+        <w:t>,</w:t>
+      </w:r>
+      <w:r>
+        <w:rPr>
+          <w:rFonts w:ascii="Consolas" w:hAnsi="Consolas" w:cs="Consolas"/>
+          <w:color w:val="000000"/>
+          <w:sz w:val="19"/>
+          <w:szCs w:val="19"/>
+          <w:lang w:bidi="gu-IN"/>
+        </w:rPr>
+        <w:t>UnitPrice</w:t>
+      </w:r>
+      <w:proofErr w:type="spellEnd"/>
+      <w:r>
+        <w:rPr>
+          <w:rFonts w:ascii="Consolas" w:hAnsi="Consolas" w:cs="Consolas"/>
+          <w:color w:val="000000"/>
+          <w:sz w:val="19"/>
+          <w:szCs w:val="19"/>
+          <w:lang w:bidi="gu-IN"/>
+        </w:rPr>
+        <w:t xml:space="preserve"> </w:t>
+      </w:r>
+      <w:r>
+        <w:rPr>
+          <w:rFonts w:ascii="Consolas" w:hAnsi="Consolas" w:cs="Consolas"/>
+          <w:color w:val="0000FF"/>
+          <w:sz w:val="19"/>
+          <w:szCs w:val="19"/>
+          <w:lang w:bidi="gu-IN"/>
+        </w:rPr>
+        <w:t>from</w:t>
+      </w:r>
+      <w:r>
+        <w:rPr>
+          <w:rFonts w:ascii="Consolas" w:hAnsi="Consolas" w:cs="Consolas"/>
+          <w:color w:val="000000"/>
+          <w:sz w:val="19"/>
+          <w:szCs w:val="19"/>
+          <w:lang w:bidi="gu-IN"/>
+        </w:rPr>
+        <w:t xml:space="preserve"> Products </w:t>
+      </w:r>
+      <w:r>
+        <w:rPr>
+          <w:rFonts w:ascii="Consolas" w:hAnsi="Consolas" w:cs="Consolas"/>
+          <w:color w:val="0000FF"/>
+          <w:sz w:val="19"/>
+          <w:szCs w:val="19"/>
+          <w:lang w:bidi="gu-IN"/>
+        </w:rPr>
+        <w:t>where</w:t>
+      </w:r>
+      <w:r>
+        <w:rPr>
+          <w:rFonts w:ascii="Consolas" w:hAnsi="Consolas" w:cs="Consolas"/>
+          <w:color w:val="000000"/>
+          <w:sz w:val="19"/>
+          <w:szCs w:val="19"/>
+          <w:lang w:bidi="gu-IN"/>
+        </w:rPr>
+        <w:t xml:space="preserve"> </w:t>
+      </w:r>
+      <w:proofErr w:type="spellStart"/>
+      <w:r>
+        <w:rPr>
+          <w:rFonts w:ascii="Consolas" w:hAnsi="Consolas" w:cs="Consolas"/>
+          <w:color w:val="000000"/>
+          <w:sz w:val="19"/>
+          <w:szCs w:val="19"/>
+          <w:lang w:bidi="gu-IN"/>
+        </w:rPr>
+        <w:t>UnitPrice</w:t>
+      </w:r>
+      <w:proofErr w:type="spellEnd"/>
+      <w:r>
+        <w:rPr>
+          <w:rFonts w:ascii="Consolas" w:hAnsi="Consolas" w:cs="Consolas"/>
+          <w:color w:val="808080"/>
+          <w:sz w:val="19"/>
+          <w:szCs w:val="19"/>
+          <w:lang w:bidi="gu-IN"/>
+        </w:rPr>
+        <w:t>&lt;</w:t>
+      </w:r>
+      <w:r>
+        <w:rPr>
+          <w:rFonts w:ascii="Consolas" w:hAnsi="Consolas" w:cs="Consolas"/>
+          <w:color w:val="000000"/>
+          <w:sz w:val="19"/>
+          <w:szCs w:val="19"/>
+          <w:lang w:bidi="gu-IN"/>
+        </w:rPr>
+        <w:t>20</w:t>
+      </w:r>
+      <w:r>
+        <w:rPr>
+          <w:rFonts w:ascii="Consolas" w:hAnsi="Consolas" w:cs="Consolas"/>
+          <w:color w:val="808080"/>
+          <w:sz w:val="19"/>
+          <w:szCs w:val="19"/>
+          <w:lang w:bidi="gu-IN"/>
+        </w:rPr>
+        <w:t>;</w:t>
+      </w:r>
+      <w:r>
+        <w:rPr>
+          <w:rFonts w:ascii="Consolas" w:hAnsi="Consolas" w:cs="Consolas"/>
+          <w:color w:val="000000"/>
+          <w:sz w:val="19"/>
+          <w:szCs w:val="19"/>
+          <w:lang w:bidi="gu-IN"/>
+        </w:rPr>
+        <w:t xml:space="preserve"> </w:t>
+      </w:r>
+    </w:p>
+    <w:p>
+      <w:pPr>
+        <w:autoSpaceDE w:val="0"/>
+        <w:autoSpaceDN w:val="0"/>
+        <w:adjustRightInd w:val="0"/>
+        <w:spacing w:after="0" w:line="240" w:lineRule="auto"/>
+        <w:rPr>
+          <w:rFonts w:ascii="Consolas" w:hAnsi="Consolas" w:cs="Consolas"/>
+          <w:color w:val="000000"/>
+          <w:sz w:val="19"/>
+          <w:szCs w:val="19"/>
+          <w:lang w:bidi="gu-IN"/>
+        </w:rPr>
+      </w:pPr>
+    </w:p>
+    <w:p>
+      <w:pPr>
+        <w:spacing w:line="240" w:lineRule="auto"/>
         <w:jc w:val="center"/>
         <w:rPr>
           <w:b/>
@@ -140,9 +450,9 @@
           <w:szCs w:val="40"/>
         </w:rPr>
         <w:drawing>
-          <wp:inline distT="0" distB="0" distL="0" distR="0" wp14:anchorId="19F8203C" wp14:editId="42821E88">
-            <wp:extent cx="5392615" cy="4116616"/>
-            <wp:effectExtent l="0" t="0" r="0" b="0"/>
+          <wp:inline distT="0" distB="0" distL="0" distR="0" wp14:anchorId="19F8203C" wp14:editId="1AF7CCB7">
+            <wp:extent cx="4138613" cy="3159335"/>
+            <wp:effectExtent l="0" t="0" r="0" b="3175"/>
             <wp:docPr id="2" name="Picture 2"/>
             <wp:cNvGraphicFramePr>
               <a:graphicFrameLocks xmlns:a="http://schemas.openxmlformats.org/drawingml/2006/main" noChangeAspect="1"/>
@@ -169,7 +479,7 @@
                   <pic:spPr>
                     <a:xfrm>
                       <a:off x="0" y="0"/>
-                      <a:ext cx="5424905" cy="4141265"/>
+                      <a:ext cx="4174822" cy="3186976"/>
                     </a:xfrm>
                     <a:prstGeom prst="rect">
                       <a:avLst/>
@@ -228,15 +538,227 @@
     <w:p>
       <w:pPr>
         <w:spacing w:line="240" w:lineRule="auto"/>
-        <w:jc w:val="center"/>
-        <w:rPr>
-          <w:b/>
-          <w:bCs/>
-          <w:sz w:val="40"/>
-          <w:szCs w:val="40"/>
-          <w:u w:val="single"/>
-        </w:rPr>
-      </w:pPr>
+      </w:pPr>
+      <w:r>
+        <w:rPr>
+          <w:b/>
+          <w:bCs/>
+          <w:u w:val="single"/>
+        </w:rPr>
+        <w:t>Query2:</w:t>
+      </w:r>
+      <w:r>
+        <w:t xml:space="preserve"> </w:t>
+      </w:r>
+      <w:r>
+        <w:t>Write a query to get Product list (id, name, unit price) where products cost between $15 and $25</w:t>
+      </w:r>
+    </w:p>
+    <w:p>
+      <w:pPr>
+        <w:spacing w:line="240" w:lineRule="auto"/>
+        <w:rPr>
+          <w:b/>
+          <w:bCs/>
+          <w:sz w:val="40"/>
+          <w:szCs w:val="40"/>
+          <w:u w:val="single"/>
+        </w:rPr>
+      </w:pPr>
+      <w:r>
+        <w:rPr>
+          <w:rFonts w:ascii="Consolas" w:hAnsi="Consolas" w:cs="Consolas"/>
+          <w:color w:val="0000FF"/>
+          <w:sz w:val="19"/>
+          <w:szCs w:val="19"/>
+          <w:lang w:bidi="gu-IN"/>
+        </w:rPr>
+        <w:t>select</w:t>
+      </w:r>
+      <w:r>
+        <w:rPr>
+          <w:rFonts w:ascii="Consolas" w:hAnsi="Consolas" w:cs="Consolas"/>
+          <w:color w:val="000000"/>
+          <w:sz w:val="19"/>
+          <w:szCs w:val="19"/>
+          <w:lang w:bidi="gu-IN"/>
+        </w:rPr>
+        <w:t xml:space="preserve"> </w:t>
+      </w:r>
+      <w:proofErr w:type="spellStart"/>
+      <w:r>
+        <w:rPr>
+          <w:rFonts w:ascii="Consolas" w:hAnsi="Consolas" w:cs="Consolas"/>
+          <w:color w:val="000000"/>
+          <w:sz w:val="19"/>
+          <w:szCs w:val="19"/>
+          <w:lang w:bidi="gu-IN"/>
+        </w:rPr>
+        <w:t>ProductID</w:t>
+      </w:r>
+      <w:r>
+        <w:rPr>
+          <w:rFonts w:ascii="Consolas" w:hAnsi="Consolas" w:cs="Consolas"/>
+          <w:color w:val="808080"/>
+          <w:sz w:val="19"/>
+          <w:szCs w:val="19"/>
+          <w:lang w:bidi="gu-IN"/>
+        </w:rPr>
+        <w:t>,</w:t>
+      </w:r>
+      <w:r>
+        <w:rPr>
+          <w:rFonts w:ascii="Consolas" w:hAnsi="Consolas" w:cs="Consolas"/>
+          <w:color w:val="000000"/>
+          <w:sz w:val="19"/>
+          <w:szCs w:val="19"/>
+          <w:lang w:bidi="gu-IN"/>
+        </w:rPr>
+        <w:t>ProductName</w:t>
+      </w:r>
+      <w:r>
+        <w:rPr>
+          <w:rFonts w:ascii="Consolas" w:hAnsi="Consolas" w:cs="Consolas"/>
+          <w:color w:val="808080"/>
+          <w:sz w:val="19"/>
+          <w:szCs w:val="19"/>
+          <w:lang w:bidi="gu-IN"/>
+        </w:rPr>
+        <w:t>,</w:t>
+      </w:r>
+      <w:r>
+        <w:rPr>
+          <w:rFonts w:ascii="Consolas" w:hAnsi="Consolas" w:cs="Consolas"/>
+          <w:color w:val="000000"/>
+          <w:sz w:val="19"/>
+          <w:szCs w:val="19"/>
+          <w:lang w:bidi="gu-IN"/>
+        </w:rPr>
+        <w:t>UnitPrice</w:t>
+      </w:r>
+      <w:proofErr w:type="spellEnd"/>
+      <w:r>
+        <w:rPr>
+          <w:rFonts w:ascii="Consolas" w:hAnsi="Consolas" w:cs="Consolas"/>
+          <w:color w:val="000000"/>
+          <w:sz w:val="19"/>
+          <w:szCs w:val="19"/>
+          <w:lang w:bidi="gu-IN"/>
+        </w:rPr>
+        <w:t xml:space="preserve"> </w:t>
+      </w:r>
+      <w:r>
+        <w:rPr>
+          <w:rFonts w:ascii="Consolas" w:hAnsi="Consolas" w:cs="Consolas"/>
+          <w:color w:val="0000FF"/>
+          <w:sz w:val="19"/>
+          <w:szCs w:val="19"/>
+          <w:lang w:bidi="gu-IN"/>
+        </w:rPr>
+        <w:t>from</w:t>
+      </w:r>
+      <w:r>
+        <w:rPr>
+          <w:rFonts w:ascii="Consolas" w:hAnsi="Consolas" w:cs="Consolas"/>
+          <w:color w:val="000000"/>
+          <w:sz w:val="19"/>
+          <w:szCs w:val="19"/>
+          <w:lang w:bidi="gu-IN"/>
+        </w:rPr>
+        <w:t xml:space="preserve"> Products </w:t>
+      </w:r>
+      <w:r>
+        <w:rPr>
+          <w:rFonts w:ascii="Consolas" w:hAnsi="Consolas" w:cs="Consolas"/>
+          <w:color w:val="0000FF"/>
+          <w:sz w:val="19"/>
+          <w:szCs w:val="19"/>
+          <w:lang w:bidi="gu-IN"/>
+        </w:rPr>
+        <w:t>where</w:t>
+      </w:r>
+      <w:r>
+        <w:rPr>
+          <w:rFonts w:ascii="Consolas" w:hAnsi="Consolas" w:cs="Consolas"/>
+          <w:color w:val="000000"/>
+          <w:sz w:val="19"/>
+          <w:szCs w:val="19"/>
+          <w:lang w:bidi="gu-IN"/>
+        </w:rPr>
+        <w:t xml:space="preserve"> </w:t>
+      </w:r>
+      <w:proofErr w:type="spellStart"/>
+      <w:r>
+        <w:rPr>
+          <w:rFonts w:ascii="Consolas" w:hAnsi="Consolas" w:cs="Consolas"/>
+          <w:color w:val="000000"/>
+          <w:sz w:val="19"/>
+          <w:szCs w:val="19"/>
+          <w:lang w:bidi="gu-IN"/>
+        </w:rPr>
+        <w:t>UnitPrice</w:t>
+      </w:r>
+      <w:proofErr w:type="spellEnd"/>
+      <w:r>
+        <w:rPr>
+          <w:rFonts w:ascii="Consolas" w:hAnsi="Consolas" w:cs="Consolas"/>
+          <w:color w:val="000000"/>
+          <w:sz w:val="19"/>
+          <w:szCs w:val="19"/>
+          <w:lang w:bidi="gu-IN"/>
+        </w:rPr>
+        <w:t xml:space="preserve"> </w:t>
+      </w:r>
+      <w:r>
+        <w:rPr>
+          <w:rFonts w:ascii="Consolas" w:hAnsi="Consolas" w:cs="Consolas"/>
+          <w:color w:val="808080"/>
+          <w:sz w:val="19"/>
+          <w:szCs w:val="19"/>
+          <w:lang w:bidi="gu-IN"/>
+        </w:rPr>
+        <w:t>between</w:t>
+      </w:r>
+      <w:r>
+        <w:rPr>
+          <w:rFonts w:ascii="Consolas" w:hAnsi="Consolas" w:cs="Consolas"/>
+          <w:color w:val="000000"/>
+          <w:sz w:val="19"/>
+          <w:szCs w:val="19"/>
+          <w:lang w:bidi="gu-IN"/>
+        </w:rPr>
+        <w:t xml:space="preserve"> 15 </w:t>
+      </w:r>
+      <w:r>
+        <w:rPr>
+          <w:rFonts w:ascii="Consolas" w:hAnsi="Consolas" w:cs="Consolas"/>
+          <w:color w:val="808080"/>
+          <w:sz w:val="19"/>
+          <w:szCs w:val="19"/>
+          <w:lang w:bidi="gu-IN"/>
+        </w:rPr>
+        <w:t>and</w:t>
+      </w:r>
+      <w:r>
+        <w:rPr>
+          <w:rFonts w:ascii="Consolas" w:hAnsi="Consolas" w:cs="Consolas"/>
+          <w:color w:val="000000"/>
+          <w:sz w:val="19"/>
+          <w:szCs w:val="19"/>
+          <w:lang w:bidi="gu-IN"/>
+        </w:rPr>
+        <w:t xml:space="preserve"> 25</w:t>
+      </w:r>
+      <w:r>
+        <w:rPr>
+          <w:rFonts w:ascii="Consolas" w:hAnsi="Consolas" w:cs="Consolas"/>
+          <w:color w:val="808080"/>
+          <w:sz w:val="19"/>
+          <w:szCs w:val="19"/>
+          <w:lang w:bidi="gu-IN"/>
+        </w:rPr>
+        <w:t>;</w:t>
+      </w:r>
     </w:p>
     <w:p>
       <w:pPr>
@@ -260,9 +782,9 @@
           <w:u w:val="single"/>
         </w:rPr>
         <w:drawing>
-          <wp:inline distT="0" distB="0" distL="0" distR="0" wp14:anchorId="646F6CAD" wp14:editId="53F64697">
-            <wp:extent cx="4018280" cy="2888473"/>
-            <wp:effectExtent l="0" t="0" r="1270" b="7620"/>
+          <wp:inline distT="0" distB="0" distL="0" distR="0" wp14:anchorId="646F6CAD" wp14:editId="24D49886">
+            <wp:extent cx="3703553" cy="2662237"/>
+            <wp:effectExtent l="0" t="0" r="0" b="5080"/>
             <wp:docPr id="3" name="Picture 3"/>
             <wp:cNvGraphicFramePr>
               <a:graphicFrameLocks xmlns:a="http://schemas.openxmlformats.org/drawingml/2006/main" noChangeAspect="1"/>
@@ -289,7 +811,7 @@
                   <pic:spPr>
                     <a:xfrm>
                       <a:off x="0" y="0"/>
-                      <a:ext cx="4087980" cy="2938576"/>
+                      <a:ext cx="3780881" cy="2717823"/>
                     </a:xfrm>
                     <a:prstGeom prst="rect">
                       <a:avLst/>
@@ -314,6 +836,282 @@
           <w:u w:val="single"/>
         </w:rPr>
       </w:pPr>
+      <w:r>
+        <w:rPr>
+          <w:b/>
+          <w:bCs/>
+          <w:sz w:val="40"/>
+          <w:szCs w:val="40"/>
+          <w:u w:val="single"/>
+        </w:rPr>
+        <w:t>Output Of Query3</w:t>
+      </w:r>
+    </w:p>
+    <w:p>
+      <w:pPr>
+        <w:spacing w:line="240" w:lineRule="auto"/>
+      </w:pPr>
+      <w:r>
+        <w:rPr>
+          <w:b/>
+          <w:bCs/>
+          <w:sz w:val="24"/>
+          <w:szCs w:val="24"/>
+          <w:u w:val="single"/>
+        </w:rPr>
+        <w:t>Q</w:t>
+      </w:r>
+      <w:r>
+        <w:rPr>
+          <w:b/>
+          <w:bCs/>
+          <w:sz w:val="24"/>
+          <w:szCs w:val="24"/>
+          <w:u w:val="single"/>
+        </w:rPr>
+        <w:t xml:space="preserve">uery3: </w:t>
+      </w:r>
+      <w:r>
+        <w:t>Write a query to get Product list (name, unit price) of above average price.</w:t>
+      </w:r>
+    </w:p>
+    <w:p>
+      <w:pPr>
+        <w:spacing w:line="240" w:lineRule="auto"/>
+        <w:rPr>
+          <w:b/>
+          <w:bCs/>
+          <w:sz w:val="24"/>
+          <w:szCs w:val="24"/>
+          <w:u w:val="single"/>
+        </w:rPr>
+      </w:pPr>
+      <w:r>
+        <w:rPr>
+          <w:rFonts w:ascii="Consolas" w:hAnsi="Consolas" w:cs="Consolas"/>
+          <w:color w:val="0000FF"/>
+          <w:sz w:val="19"/>
+          <w:szCs w:val="19"/>
+          <w:lang w:bidi="gu-IN"/>
+        </w:rPr>
+        <w:t>select</w:t>
+      </w:r>
+      <w:r>
+        <w:rPr>
+          <w:rFonts w:ascii="Consolas" w:hAnsi="Consolas" w:cs="Consolas"/>
+          <w:color w:val="000000"/>
+          <w:sz w:val="19"/>
+          <w:szCs w:val="19"/>
+          <w:lang w:bidi="gu-IN"/>
+        </w:rPr>
+        <w:t xml:space="preserve"> </w:t>
+      </w:r>
+      <w:proofErr w:type="spellStart"/>
+      <w:r>
+        <w:rPr>
+          <w:rFonts w:ascii="Consolas" w:hAnsi="Consolas" w:cs="Consolas"/>
+          <w:color w:val="000000"/>
+          <w:sz w:val="19"/>
+          <w:szCs w:val="19"/>
+          <w:lang w:bidi="gu-IN"/>
+        </w:rPr>
+        <w:t>ProductName</w:t>
+      </w:r>
+      <w:r>
+        <w:rPr>
+          <w:rFonts w:ascii="Consolas" w:hAnsi="Consolas" w:cs="Consolas"/>
+          <w:color w:val="808080"/>
+          <w:sz w:val="19"/>
+          <w:szCs w:val="19"/>
+          <w:lang w:bidi="gu-IN"/>
+        </w:rPr>
+        <w:t>,</w:t>
+      </w:r>
+      <w:r>
+        <w:rPr>
+          <w:rFonts w:ascii="Consolas" w:hAnsi="Consolas" w:cs="Consolas"/>
+          <w:color w:val="000000"/>
+          <w:sz w:val="19"/>
+          <w:szCs w:val="19"/>
+          <w:lang w:bidi="gu-IN"/>
+        </w:rPr>
+        <w:t>UnitPrice</w:t>
+      </w:r>
+      <w:proofErr w:type="spellEnd"/>
+      <w:r>
+        <w:rPr>
+          <w:rFonts w:ascii="Consolas" w:hAnsi="Consolas" w:cs="Consolas"/>
+          <w:color w:val="000000"/>
+          <w:sz w:val="19"/>
+          <w:szCs w:val="19"/>
+          <w:lang w:bidi="gu-IN"/>
+        </w:rPr>
+        <w:t xml:space="preserve"> </w:t>
+      </w:r>
+      <w:r>
+        <w:rPr>
+          <w:rFonts w:ascii="Consolas" w:hAnsi="Consolas" w:cs="Consolas"/>
+          <w:color w:val="0000FF"/>
+          <w:sz w:val="19"/>
+          <w:szCs w:val="19"/>
+          <w:lang w:bidi="gu-IN"/>
+        </w:rPr>
+        <w:t>from</w:t>
+      </w:r>
+      <w:r>
+        <w:rPr>
+          <w:rFonts w:ascii="Consolas" w:hAnsi="Consolas" w:cs="Consolas"/>
+          <w:color w:val="000000"/>
+          <w:sz w:val="19"/>
+          <w:szCs w:val="19"/>
+          <w:lang w:bidi="gu-IN"/>
+        </w:rPr>
+        <w:t xml:space="preserve"> Products </w:t>
+      </w:r>
+      <w:r>
+        <w:rPr>
+          <w:rFonts w:ascii="Consolas" w:hAnsi="Consolas" w:cs="Consolas"/>
+          <w:color w:val="0000FF"/>
+          <w:sz w:val="19"/>
+          <w:szCs w:val="19"/>
+          <w:lang w:bidi="gu-IN"/>
+        </w:rPr>
+        <w:t>where</w:t>
+      </w:r>
+      <w:r>
+        <w:rPr>
+          <w:rFonts w:ascii="Consolas" w:hAnsi="Consolas" w:cs="Consolas"/>
+          <w:color w:val="000000"/>
+          <w:sz w:val="19"/>
+          <w:szCs w:val="19"/>
+          <w:lang w:bidi="gu-IN"/>
+        </w:rPr>
+        <w:t xml:space="preserve"> </w:t>
+      </w:r>
+      <w:proofErr w:type="spellStart"/>
+      <w:r>
+        <w:rPr>
+          <w:rFonts w:ascii="Consolas" w:hAnsi="Consolas" w:cs="Consolas"/>
+          <w:color w:val="000000"/>
+          <w:sz w:val="19"/>
+          <w:szCs w:val="19"/>
+          <w:lang w:bidi="gu-IN"/>
+        </w:rPr>
+        <w:t>Unitprice</w:t>
+      </w:r>
+      <w:proofErr w:type="spellEnd"/>
+      <w:r>
+        <w:rPr>
+          <w:rFonts w:ascii="Consolas" w:hAnsi="Consolas" w:cs="Consolas"/>
+          <w:color w:val="808080"/>
+          <w:sz w:val="19"/>
+          <w:szCs w:val="19"/>
+          <w:lang w:bidi="gu-IN"/>
+        </w:rPr>
+        <w:t>&gt;(</w:t>
+      </w:r>
+      <w:r>
+        <w:rPr>
+          <w:rFonts w:ascii="Consolas" w:hAnsi="Consolas" w:cs="Consolas"/>
+          <w:color w:val="0000FF"/>
+          <w:sz w:val="19"/>
+          <w:szCs w:val="19"/>
+          <w:lang w:bidi="gu-IN"/>
+        </w:rPr>
+        <w:t>select</w:t>
+      </w:r>
+      <w:r>
+        <w:rPr>
+          <w:rFonts w:ascii="Consolas" w:hAnsi="Consolas" w:cs="Consolas"/>
+          <w:color w:val="000000"/>
+          <w:sz w:val="19"/>
+          <w:szCs w:val="19"/>
+          <w:lang w:bidi="gu-IN"/>
+        </w:rPr>
+        <w:t xml:space="preserve"> </w:t>
+      </w:r>
+      <w:r>
+        <w:rPr>
+          <w:rFonts w:ascii="Consolas" w:hAnsi="Consolas" w:cs="Consolas"/>
+          <w:color w:val="FF00FF"/>
+          <w:sz w:val="19"/>
+          <w:szCs w:val="19"/>
+          <w:lang w:bidi="gu-IN"/>
+        </w:rPr>
+        <w:t>AVG</w:t>
+      </w:r>
+      <w:r>
+        <w:rPr>
+          <w:rFonts w:ascii="Consolas" w:hAnsi="Consolas" w:cs="Consolas"/>
+          <w:color w:val="808080"/>
+          <w:sz w:val="19"/>
+          <w:szCs w:val="19"/>
+          <w:lang w:bidi="gu-IN"/>
+        </w:rPr>
+        <w:t>(</w:t>
+      </w:r>
+      <w:proofErr w:type="spellStart"/>
+      <w:r>
+        <w:rPr>
+          <w:rFonts w:ascii="Consolas" w:hAnsi="Consolas" w:cs="Consolas"/>
+          <w:color w:val="000000"/>
+          <w:sz w:val="19"/>
+          <w:szCs w:val="19"/>
+          <w:lang w:bidi="gu-IN"/>
+        </w:rPr>
+        <w:t>UnitPrice</w:t>
+      </w:r>
+      <w:proofErr w:type="spellEnd"/>
+      <w:r>
+        <w:rPr>
+          <w:rFonts w:ascii="Consolas" w:hAnsi="Consolas" w:cs="Consolas"/>
+          <w:color w:val="808080"/>
+          <w:sz w:val="19"/>
+          <w:szCs w:val="19"/>
+          <w:lang w:bidi="gu-IN"/>
+        </w:rPr>
+        <w:t>)</w:t>
+      </w:r>
+      <w:r>
+        <w:rPr>
+          <w:rFonts w:ascii="Consolas" w:hAnsi="Consolas" w:cs="Consolas"/>
+          <w:color w:val="000000"/>
+          <w:sz w:val="19"/>
+          <w:szCs w:val="19"/>
+          <w:lang w:bidi="gu-IN"/>
+        </w:rPr>
+        <w:t xml:space="preserve"> </w:t>
+      </w:r>
+      <w:r>
+        <w:rPr>
+          <w:rFonts w:ascii="Consolas" w:hAnsi="Consolas" w:cs="Consolas"/>
+          <w:color w:val="0000FF"/>
+          <w:sz w:val="19"/>
+          <w:szCs w:val="19"/>
+          <w:lang w:bidi="gu-IN"/>
+        </w:rPr>
+        <w:t>from</w:t>
+      </w:r>
+      <w:r>
+        <w:rPr>
+          <w:rFonts w:ascii="Consolas" w:hAnsi="Consolas" w:cs="Consolas"/>
+          <w:color w:val="000000"/>
+          <w:sz w:val="19"/>
+          <w:szCs w:val="19"/>
+          <w:lang w:bidi="gu-IN"/>
+        </w:rPr>
+        <w:t xml:space="preserve"> Products</w:t>
+      </w:r>
+      <w:r>
+        <w:rPr>
+          <w:rFonts w:ascii="Consolas" w:hAnsi="Consolas" w:cs="Consolas"/>
+          <w:color w:val="808080"/>
+          <w:sz w:val="19"/>
+          <w:szCs w:val="19"/>
+          <w:lang w:bidi="gu-IN"/>
+        </w:rPr>
+        <w:t>);</w:t>
+      </w:r>
     </w:p>
     <w:p>
       <w:pPr>
@@ -331,50 +1129,14 @@
         <w:rPr>
           <w:b/>
           <w:bCs/>
-          <w:sz w:val="40"/>
-          <w:szCs w:val="40"/>
-          <w:u w:val="single"/>
-        </w:rPr>
-        <w:t>Output Of Query3</w:t>
-      </w:r>
-    </w:p>
-    <w:p>
-      <w:pPr>
-        <w:spacing w:line="240" w:lineRule="auto"/>
-        <w:jc w:val="center"/>
-        <w:rPr>
-          <w:b/>
-          <w:bCs/>
-          <w:sz w:val="40"/>
-          <w:szCs w:val="40"/>
-          <w:u w:val="single"/>
-        </w:rPr>
-      </w:pPr>
-    </w:p>
-    <w:p>
-      <w:pPr>
-        <w:spacing w:line="240" w:lineRule="auto"/>
-        <w:jc w:val="center"/>
-        <w:rPr>
-          <w:b/>
-          <w:bCs/>
-          <w:sz w:val="40"/>
-          <w:szCs w:val="40"/>
-          <w:u w:val="single"/>
-        </w:rPr>
-      </w:pPr>
-      <w:r>
-        <w:rPr>
-          <w:b/>
-          <w:bCs/>
           <w:noProof/>
           <w:sz w:val="40"/>
           <w:szCs w:val="40"/>
           <w:u w:val="single"/>
         </w:rPr>
         <w:drawing>
-          <wp:inline distT="0" distB="0" distL="0" distR="0" wp14:anchorId="39CB82C0" wp14:editId="49B05759">
-            <wp:extent cx="4175760" cy="3393633"/>
+          <wp:inline distT="0" distB="0" distL="0" distR="0" wp14:anchorId="39CB82C0" wp14:editId="03449D5A">
+            <wp:extent cx="3448050" cy="2802224"/>
             <wp:effectExtent l="0" t="0" r="0" b="0"/>
             <wp:docPr id="4" name="Picture 4"/>
             <wp:cNvGraphicFramePr>
@@ -402,7 +1164,7 @@
                   <pic:spPr>
                     <a:xfrm>
                       <a:off x="0" y="0"/>
-                      <a:ext cx="4175760" cy="3393633"/>
+                      <a:ext cx="3456275" cy="2808908"/>
                     </a:xfrm>
                     <a:prstGeom prst="rect">
                       <a:avLst/>
@@ -446,6 +1208,228 @@
         </w:rPr>
         <w:lastRenderedPageBreak/>
         <w:t>Output Of Query4</w:t>
+      </w:r>
+    </w:p>
+    <w:p>
+      <w:r>
+        <w:rPr>
+          <w:b/>
+          <w:bCs/>
+          <w:sz w:val="24"/>
+          <w:szCs w:val="24"/>
+          <w:u w:val="single"/>
+        </w:rPr>
+        <w:t xml:space="preserve">Query4: </w:t>
+      </w:r>
+      <w:r>
+        <w:t>Write a query to get Product list (name, unit price) of ten most expensive products</w:t>
+      </w:r>
+    </w:p>
+    <w:p>
+      <w:pPr>
+        <w:rPr>
+          <w:b/>
+          <w:bCs/>
+          <w:sz w:val="24"/>
+          <w:szCs w:val="24"/>
+          <w:u w:val="single"/>
+        </w:rPr>
+      </w:pPr>
+      <w:r>
+        <w:rPr>
+          <w:rFonts w:ascii="Consolas" w:hAnsi="Consolas" w:cs="Consolas"/>
+          <w:color w:val="0000FF"/>
+          <w:sz w:val="19"/>
+          <w:szCs w:val="19"/>
+          <w:lang w:bidi="gu-IN"/>
+        </w:rPr>
+        <w:t xml:space="preserve">      </w:t>
+      </w:r>
+      <w:r>
+        <w:rPr>
+          <w:rFonts w:ascii="Consolas" w:hAnsi="Consolas" w:cs="Consolas"/>
+          <w:color w:val="0000FF"/>
+          <w:sz w:val="19"/>
+          <w:szCs w:val="19"/>
+          <w:lang w:bidi="gu-IN"/>
+        </w:rPr>
+        <w:t>select</w:t>
+      </w:r>
+      <w:r>
+        <w:rPr>
+          <w:rFonts w:ascii="Consolas" w:hAnsi="Consolas" w:cs="Consolas"/>
+          <w:color w:val="000000"/>
+          <w:sz w:val="19"/>
+          <w:szCs w:val="19"/>
+          <w:lang w:bidi="gu-IN"/>
+        </w:rPr>
+        <w:t xml:space="preserve"> </w:t>
+      </w:r>
+      <w:r>
+        <w:rPr>
+          <w:rFonts w:ascii="Consolas" w:hAnsi="Consolas" w:cs="Consolas"/>
+          <w:color w:val="0000FF"/>
+          <w:sz w:val="19"/>
+          <w:szCs w:val="19"/>
+          <w:lang w:bidi="gu-IN"/>
+        </w:rPr>
+        <w:t>top</w:t>
+      </w:r>
+      <w:r>
+        <w:rPr>
+          <w:rFonts w:ascii="Consolas" w:hAnsi="Consolas" w:cs="Consolas"/>
+          <w:color w:val="000000"/>
+          <w:sz w:val="19"/>
+          <w:szCs w:val="19"/>
+          <w:lang w:bidi="gu-IN"/>
+        </w:rPr>
+        <w:t xml:space="preserve"> 10 </w:t>
+      </w:r>
+      <w:proofErr w:type="spellStart"/>
+      <w:r>
+        <w:rPr>
+          <w:rFonts w:ascii="Consolas" w:hAnsi="Consolas" w:cs="Consolas"/>
+          <w:color w:val="000000"/>
+          <w:sz w:val="19"/>
+          <w:szCs w:val="19"/>
+          <w:lang w:bidi="gu-IN"/>
+        </w:rPr>
+        <w:t>ProductName</w:t>
+      </w:r>
+      <w:r>
+        <w:rPr>
+          <w:rFonts w:ascii="Consolas" w:hAnsi="Consolas" w:cs="Consolas"/>
+          <w:color w:val="808080"/>
+          <w:sz w:val="19"/>
+          <w:szCs w:val="19"/>
+          <w:lang w:bidi="gu-IN"/>
+        </w:rPr>
+        <w:t>,</w:t>
+      </w:r>
+      <w:r>
+        <w:rPr>
+          <w:rFonts w:ascii="Consolas" w:hAnsi="Consolas" w:cs="Consolas"/>
+          <w:color w:val="000000"/>
+          <w:sz w:val="19"/>
+          <w:szCs w:val="19"/>
+          <w:lang w:bidi="gu-IN"/>
+        </w:rPr>
+        <w:t>UnitPrice</w:t>
+      </w:r>
+      <w:proofErr w:type="spellEnd"/>
+      <w:r>
+        <w:rPr>
+          <w:rFonts w:ascii="Consolas" w:hAnsi="Consolas" w:cs="Consolas"/>
+          <w:color w:val="000000"/>
+          <w:sz w:val="19"/>
+          <w:szCs w:val="19"/>
+          <w:lang w:bidi="gu-IN"/>
+        </w:rPr>
+        <w:t xml:space="preserve"> </w:t>
+      </w:r>
+      <w:r>
+        <w:rPr>
+          <w:rFonts w:ascii="Consolas" w:hAnsi="Consolas" w:cs="Consolas"/>
+          <w:color w:val="0000FF"/>
+          <w:sz w:val="19"/>
+          <w:szCs w:val="19"/>
+          <w:lang w:bidi="gu-IN"/>
+        </w:rPr>
+        <w:t>from</w:t>
+      </w:r>
+      <w:r>
+        <w:rPr>
+          <w:rFonts w:ascii="Consolas" w:hAnsi="Consolas" w:cs="Consolas"/>
+          <w:color w:val="000000"/>
+          <w:sz w:val="19"/>
+          <w:szCs w:val="19"/>
+          <w:lang w:bidi="gu-IN"/>
+        </w:rPr>
+        <w:t xml:space="preserve"> Products </w:t>
+      </w:r>
+      <w:r>
+        <w:rPr>
+          <w:rFonts w:ascii="Consolas" w:hAnsi="Consolas" w:cs="Consolas"/>
+          <w:color w:val="0000FF"/>
+          <w:sz w:val="19"/>
+          <w:szCs w:val="19"/>
+          <w:lang w:bidi="gu-IN"/>
+        </w:rPr>
+        <w:t>order</w:t>
+      </w:r>
+      <w:r>
+        <w:rPr>
+          <w:rFonts w:ascii="Consolas" w:hAnsi="Consolas" w:cs="Consolas"/>
+          <w:color w:val="000000"/>
+          <w:sz w:val="19"/>
+          <w:szCs w:val="19"/>
+          <w:lang w:bidi="gu-IN"/>
+        </w:rPr>
+        <w:t xml:space="preserve"> </w:t>
+      </w:r>
+      <w:r>
+        <w:rPr>
+          <w:rFonts w:ascii="Consolas" w:hAnsi="Consolas" w:cs="Consolas"/>
+          <w:color w:val="0000FF"/>
+          <w:sz w:val="19"/>
+          <w:szCs w:val="19"/>
+          <w:lang w:bidi="gu-IN"/>
+        </w:rPr>
+        <w:t>by</w:t>
+      </w:r>
+      <w:r>
+        <w:rPr>
+          <w:rFonts w:ascii="Consolas" w:hAnsi="Consolas" w:cs="Consolas"/>
+          <w:color w:val="000000"/>
+          <w:sz w:val="19"/>
+          <w:szCs w:val="19"/>
+          <w:lang w:bidi="gu-IN"/>
+        </w:rPr>
+        <w:t xml:space="preserve"> </w:t>
+      </w:r>
+      <w:proofErr w:type="spellStart"/>
+      <w:r>
+        <w:rPr>
+          <w:rFonts w:ascii="Consolas" w:hAnsi="Consolas" w:cs="Consolas"/>
+          <w:color w:val="000000"/>
+          <w:sz w:val="19"/>
+          <w:szCs w:val="19"/>
+          <w:lang w:bidi="gu-IN"/>
+        </w:rPr>
+        <w:t>UnitPrice</w:t>
+      </w:r>
+      <w:proofErr w:type="spellEnd"/>
+      <w:r>
+        <w:rPr>
+          <w:rFonts w:ascii="Consolas" w:hAnsi="Consolas" w:cs="Consolas"/>
+          <w:color w:val="000000"/>
+          <w:sz w:val="19"/>
+          <w:szCs w:val="19"/>
+          <w:lang w:bidi="gu-IN"/>
+        </w:rPr>
+        <w:t xml:space="preserve"> </w:t>
+      </w:r>
+      <w:proofErr w:type="spellStart"/>
+      <w:r>
+        <w:rPr>
+          <w:rFonts w:ascii="Consolas" w:hAnsi="Consolas" w:cs="Consolas"/>
+          <w:color w:val="0000FF"/>
+          <w:sz w:val="19"/>
+          <w:szCs w:val="19"/>
+          <w:lang w:bidi="gu-IN"/>
+        </w:rPr>
+        <w:t>desc</w:t>
+      </w:r>
+      <w:proofErr w:type="spellEnd"/>
+      <w:r>
+        <w:rPr>
+          <w:rFonts w:ascii="Consolas" w:hAnsi="Consolas" w:cs="Consolas"/>
+          <w:color w:val="808080"/>
+          <w:sz w:val="19"/>
+          <w:szCs w:val="19"/>
+          <w:lang w:bidi="gu-IN"/>
+        </w:rPr>
+        <w:t>;</w:t>
       </w:r>
     </w:p>
     <w:p>
@@ -534,6 +1518,246 @@
       </w:r>
     </w:p>
     <w:p>
+      <w:r>
+        <w:rPr>
+          <w:b/>
+          <w:bCs/>
+          <w:sz w:val="24"/>
+          <w:szCs w:val="24"/>
+          <w:u w:val="single"/>
+        </w:rPr>
+        <w:t xml:space="preserve">Query5: </w:t>
+      </w:r>
+      <w:r>
+        <w:t>Write a query to count current and discontinued products</w:t>
+      </w:r>
+    </w:p>
+    <w:p>
+      <w:pPr>
+        <w:autoSpaceDE w:val="0"/>
+        <w:autoSpaceDN w:val="0"/>
+        <w:adjustRightInd w:val="0"/>
+        <w:spacing w:after="0" w:line="240" w:lineRule="auto"/>
+        <w:rPr>
+          <w:rFonts w:ascii="Consolas" w:hAnsi="Consolas" w:cs="Consolas"/>
+          <w:color w:val="000000"/>
+          <w:sz w:val="19"/>
+          <w:szCs w:val="19"/>
+          <w:lang w:bidi="gu-IN"/>
+        </w:rPr>
+      </w:pPr>
+      <w:r>
+        <w:rPr>
+          <w:rFonts w:ascii="Consolas" w:hAnsi="Consolas" w:cs="Consolas"/>
+          <w:color w:val="0000FF"/>
+          <w:sz w:val="19"/>
+          <w:szCs w:val="19"/>
+          <w:lang w:bidi="gu-IN"/>
+        </w:rPr>
+        <w:t>select</w:t>
+      </w:r>
+      <w:r>
+        <w:rPr>
+          <w:rFonts w:ascii="Consolas" w:hAnsi="Consolas" w:cs="Consolas"/>
+          <w:color w:val="000000"/>
+          <w:sz w:val="19"/>
+          <w:szCs w:val="19"/>
+          <w:lang w:bidi="gu-IN"/>
+        </w:rPr>
+        <w:t xml:space="preserve"> Discontinued</w:t>
+      </w:r>
+      <w:r>
+        <w:rPr>
+          <w:rFonts w:ascii="Consolas" w:hAnsi="Consolas" w:cs="Consolas"/>
+          <w:color w:val="808080"/>
+          <w:sz w:val="19"/>
+          <w:szCs w:val="19"/>
+          <w:lang w:bidi="gu-IN"/>
+        </w:rPr>
+        <w:t>,</w:t>
+      </w:r>
+      <w:r>
+        <w:rPr>
+          <w:rFonts w:ascii="Consolas" w:hAnsi="Consolas" w:cs="Consolas"/>
+          <w:color w:val="000000"/>
+          <w:sz w:val="19"/>
+          <w:szCs w:val="19"/>
+          <w:lang w:bidi="gu-IN"/>
+        </w:rPr>
+        <w:t xml:space="preserve"> </w:t>
+      </w:r>
+      <w:r>
+        <w:rPr>
+          <w:rFonts w:ascii="Consolas" w:hAnsi="Consolas" w:cs="Consolas"/>
+          <w:color w:val="FF00FF"/>
+          <w:sz w:val="19"/>
+          <w:szCs w:val="19"/>
+          <w:lang w:bidi="gu-IN"/>
+        </w:rPr>
+        <w:t>count</w:t>
+      </w:r>
+      <w:r>
+        <w:rPr>
+          <w:rFonts w:ascii="Consolas" w:hAnsi="Consolas" w:cs="Consolas"/>
+          <w:color w:val="808080"/>
+          <w:sz w:val="19"/>
+          <w:szCs w:val="19"/>
+          <w:lang w:bidi="gu-IN"/>
+        </w:rPr>
+        <w:t>(</w:t>
+      </w:r>
+      <w:proofErr w:type="spellStart"/>
+      <w:r>
+        <w:rPr>
+          <w:rFonts w:ascii="Consolas" w:hAnsi="Consolas" w:cs="Consolas"/>
+          <w:color w:val="000000"/>
+          <w:sz w:val="19"/>
+          <w:szCs w:val="19"/>
+          <w:lang w:bidi="gu-IN"/>
+        </w:rPr>
+        <w:t>CategoryID</w:t>
+      </w:r>
+      <w:proofErr w:type="spellEnd"/>
+      <w:r>
+        <w:rPr>
+          <w:rFonts w:ascii="Consolas" w:hAnsi="Consolas" w:cs="Consolas"/>
+          <w:color w:val="808080"/>
+          <w:sz w:val="19"/>
+          <w:szCs w:val="19"/>
+          <w:lang w:bidi="gu-IN"/>
+        </w:rPr>
+        <w:t>)</w:t>
+      </w:r>
+      <w:r>
+        <w:rPr>
+          <w:rFonts w:ascii="Consolas" w:hAnsi="Consolas" w:cs="Consolas"/>
+          <w:color w:val="000000"/>
+          <w:sz w:val="19"/>
+          <w:szCs w:val="19"/>
+          <w:lang w:bidi="gu-IN"/>
+        </w:rPr>
+        <w:t xml:space="preserve"> </w:t>
+      </w:r>
+      <w:r>
+        <w:rPr>
+          <w:rFonts w:ascii="Consolas" w:hAnsi="Consolas" w:cs="Consolas"/>
+          <w:color w:val="0000FF"/>
+          <w:sz w:val="19"/>
+          <w:szCs w:val="19"/>
+          <w:lang w:bidi="gu-IN"/>
+        </w:rPr>
+        <w:t>as</w:t>
+      </w:r>
+      <w:r>
+        <w:rPr>
+          <w:rFonts w:ascii="Consolas" w:hAnsi="Consolas" w:cs="Consolas"/>
+          <w:color w:val="000000"/>
+          <w:sz w:val="19"/>
+          <w:szCs w:val="19"/>
+          <w:lang w:bidi="gu-IN"/>
+        </w:rPr>
+        <w:t xml:space="preserve"> </w:t>
+      </w:r>
+      <w:proofErr w:type="spellStart"/>
+      <w:r>
+        <w:rPr>
+          <w:rFonts w:ascii="Consolas" w:hAnsi="Consolas" w:cs="Consolas"/>
+          <w:color w:val="000000"/>
+          <w:sz w:val="19"/>
+          <w:szCs w:val="19"/>
+          <w:lang w:bidi="gu-IN"/>
+        </w:rPr>
+        <w:t>no_of_products</w:t>
+      </w:r>
+      <w:proofErr w:type="spellEnd"/>
+    </w:p>
+    <w:p>
+      <w:pPr>
+        <w:autoSpaceDE w:val="0"/>
+        <w:autoSpaceDN w:val="0"/>
+        <w:adjustRightInd w:val="0"/>
+        <w:spacing w:after="0" w:line="240" w:lineRule="auto"/>
+        <w:rPr>
+          <w:rFonts w:ascii="Consolas" w:hAnsi="Consolas" w:cs="Consolas"/>
+          <w:color w:val="000000"/>
+          <w:sz w:val="19"/>
+          <w:szCs w:val="19"/>
+          <w:lang w:bidi="gu-IN"/>
+        </w:rPr>
+      </w:pPr>
+      <w:r>
+        <w:rPr>
+          <w:rFonts w:ascii="Consolas" w:hAnsi="Consolas" w:cs="Consolas"/>
+          <w:color w:val="0000FF"/>
+          <w:sz w:val="19"/>
+          <w:szCs w:val="19"/>
+          <w:lang w:bidi="gu-IN"/>
+        </w:rPr>
+        <w:t>from</w:t>
+      </w:r>
+      <w:r>
+        <w:rPr>
+          <w:rFonts w:ascii="Consolas" w:hAnsi="Consolas" w:cs="Consolas"/>
+          <w:color w:val="000000"/>
+          <w:sz w:val="19"/>
+          <w:szCs w:val="19"/>
+          <w:lang w:bidi="gu-IN"/>
+        </w:rPr>
+        <w:t xml:space="preserve"> Products</w:t>
+      </w:r>
+    </w:p>
+    <w:p>
+      <w:pPr>
+        <w:rPr>
+          <w:b/>
+          <w:bCs/>
+          <w:sz w:val="24"/>
+          <w:szCs w:val="24"/>
+          <w:u w:val="single"/>
+        </w:rPr>
+      </w:pPr>
+      <w:r>
+        <w:rPr>
+          <w:rFonts w:ascii="Consolas" w:hAnsi="Consolas" w:cs="Consolas"/>
+          <w:color w:val="0000FF"/>
+          <w:sz w:val="19"/>
+          <w:szCs w:val="19"/>
+          <w:lang w:bidi="gu-IN"/>
+        </w:rPr>
+        <w:t>group</w:t>
+      </w:r>
+      <w:r>
+        <w:rPr>
+          <w:rFonts w:ascii="Consolas" w:hAnsi="Consolas" w:cs="Consolas"/>
+          <w:color w:val="000000"/>
+          <w:sz w:val="19"/>
+          <w:szCs w:val="19"/>
+          <w:lang w:bidi="gu-IN"/>
+        </w:rPr>
+        <w:t xml:space="preserve"> </w:t>
+      </w:r>
+      <w:r>
+        <w:rPr>
+          <w:rFonts w:ascii="Consolas" w:hAnsi="Consolas" w:cs="Consolas"/>
+          <w:color w:val="0000FF"/>
+          <w:sz w:val="19"/>
+          <w:szCs w:val="19"/>
+          <w:lang w:bidi="gu-IN"/>
+        </w:rPr>
+        <w:t>by</w:t>
+      </w:r>
+      <w:r>
+        <w:rPr>
+          <w:rFonts w:ascii="Consolas" w:hAnsi="Consolas" w:cs="Consolas"/>
+          <w:color w:val="000000"/>
+          <w:sz w:val="19"/>
+          <w:szCs w:val="19"/>
+          <w:lang w:bidi="gu-IN"/>
+        </w:rPr>
+        <w:t xml:space="preserve"> Discontinued</w:t>
+      </w:r>
+    </w:p>
+    <w:p>
       <w:pPr>
         <w:jc w:val="center"/>
         <w:rPr>
@@ -607,16 +1831,281 @@
           <w:u w:val="single"/>
         </w:rPr>
       </w:pPr>
-      <w:r>
-        <w:rPr>
-          <w:b/>
-          <w:bCs/>
-          <w:sz w:val="40"/>
-          <w:szCs w:val="40"/>
-          <w:u w:val="single"/>
-        </w:rPr>
+    </w:p>
+    <w:p>
+      <w:pPr>
+        <w:jc w:val="center"/>
+        <w:rPr>
+          <w:b/>
+          <w:bCs/>
+          <w:sz w:val="40"/>
+          <w:szCs w:val="40"/>
+          <w:u w:val="single"/>
+        </w:rPr>
+      </w:pPr>
+    </w:p>
+    <w:p>
+      <w:pPr>
+        <w:jc w:val="center"/>
+        <w:rPr>
+          <w:b/>
+          <w:bCs/>
+          <w:sz w:val="40"/>
+          <w:szCs w:val="40"/>
+          <w:u w:val="single"/>
+        </w:rPr>
+      </w:pPr>
+    </w:p>
+    <w:p>
+      <w:pPr>
+        <w:jc w:val="center"/>
+        <w:rPr>
+          <w:b/>
+          <w:bCs/>
+          <w:sz w:val="40"/>
+          <w:szCs w:val="40"/>
+          <w:u w:val="single"/>
+        </w:rPr>
+      </w:pPr>
+      <w:r>
+        <w:rPr>
+          <w:b/>
+          <w:bCs/>
+          <w:sz w:val="40"/>
+          <w:szCs w:val="40"/>
+          <w:u w:val="single"/>
+        </w:rPr>
+        <w:lastRenderedPageBreak/>
         <w:t>Output Of Query6</w:t>
       </w:r>
+    </w:p>
+    <w:p>
+      <w:r>
+        <w:rPr>
+          <w:b/>
+          <w:bCs/>
+          <w:sz w:val="24"/>
+          <w:szCs w:val="24"/>
+          <w:u w:val="single"/>
+        </w:rPr>
+        <w:t xml:space="preserve">Query6: </w:t>
+      </w:r>
+      <w:r>
+        <w:t xml:space="preserve">Write a query to get Product list (name, units on order , units in stock) of stock is less than </w:t>
+      </w:r>
+      <w:r>
+        <w:t xml:space="preserve">                        </w:t>
+      </w:r>
+      <w:r>
+        <w:t>the quantity on order</w:t>
+      </w:r>
+    </w:p>
+    <w:p>
+      <w:pPr>
+        <w:autoSpaceDE w:val="0"/>
+        <w:autoSpaceDN w:val="0"/>
+        <w:adjustRightInd w:val="0"/>
+        <w:spacing w:after="0" w:line="240" w:lineRule="auto"/>
+        <w:rPr>
+          <w:rFonts w:ascii="Consolas" w:hAnsi="Consolas" w:cs="Consolas"/>
+          <w:color w:val="000000"/>
+          <w:sz w:val="19"/>
+          <w:szCs w:val="19"/>
+          <w:lang w:bidi="gu-IN"/>
+        </w:rPr>
+      </w:pPr>
+      <w:r>
+        <w:rPr>
+          <w:rFonts w:ascii="Consolas" w:hAnsi="Consolas" w:cs="Consolas"/>
+          <w:color w:val="0000FF"/>
+          <w:sz w:val="19"/>
+          <w:szCs w:val="19"/>
+          <w:lang w:bidi="gu-IN"/>
+        </w:rPr>
+        <w:t>select</w:t>
+      </w:r>
+      <w:r>
+        <w:rPr>
+          <w:rFonts w:ascii="Consolas" w:hAnsi="Consolas" w:cs="Consolas"/>
+          <w:color w:val="000000"/>
+          <w:sz w:val="19"/>
+          <w:szCs w:val="19"/>
+          <w:lang w:bidi="gu-IN"/>
+        </w:rPr>
+        <w:t xml:space="preserve"> </w:t>
+      </w:r>
+      <w:proofErr w:type="spellStart"/>
+      <w:r>
+        <w:rPr>
+          <w:rFonts w:ascii="Consolas" w:hAnsi="Consolas" w:cs="Consolas"/>
+          <w:color w:val="000000"/>
+          <w:sz w:val="19"/>
+          <w:szCs w:val="19"/>
+          <w:lang w:bidi="gu-IN"/>
+        </w:rPr>
+        <w:t>ProductName</w:t>
+      </w:r>
+      <w:r>
+        <w:rPr>
+          <w:rFonts w:ascii="Consolas" w:hAnsi="Consolas" w:cs="Consolas"/>
+          <w:color w:val="808080"/>
+          <w:sz w:val="19"/>
+          <w:szCs w:val="19"/>
+          <w:lang w:bidi="gu-IN"/>
+        </w:rPr>
+        <w:t>,</w:t>
+      </w:r>
+      <w:r>
+        <w:rPr>
+          <w:rFonts w:ascii="Consolas" w:hAnsi="Consolas" w:cs="Consolas"/>
+          <w:color w:val="000000"/>
+          <w:sz w:val="19"/>
+          <w:szCs w:val="19"/>
+          <w:lang w:bidi="gu-IN"/>
+        </w:rPr>
+        <w:t>UnitsOnOrder</w:t>
+      </w:r>
+      <w:r>
+        <w:rPr>
+          <w:rFonts w:ascii="Consolas" w:hAnsi="Consolas" w:cs="Consolas"/>
+          <w:color w:val="808080"/>
+          <w:sz w:val="19"/>
+          <w:szCs w:val="19"/>
+          <w:lang w:bidi="gu-IN"/>
+        </w:rPr>
+        <w:t>,</w:t>
+      </w:r>
+      <w:r>
+        <w:rPr>
+          <w:rFonts w:ascii="Consolas" w:hAnsi="Consolas" w:cs="Consolas"/>
+          <w:color w:val="000000"/>
+          <w:sz w:val="19"/>
+          <w:szCs w:val="19"/>
+          <w:lang w:bidi="gu-IN"/>
+        </w:rPr>
+        <w:t>UnitsInStock</w:t>
+      </w:r>
+      <w:proofErr w:type="spellEnd"/>
+    </w:p>
+    <w:p>
+      <w:pPr>
+        <w:autoSpaceDE w:val="0"/>
+        <w:autoSpaceDN w:val="0"/>
+        <w:adjustRightInd w:val="0"/>
+        <w:spacing w:after="0" w:line="240" w:lineRule="auto"/>
+        <w:rPr>
+          <w:rFonts w:ascii="Consolas" w:hAnsi="Consolas" w:cs="Consolas"/>
+          <w:color w:val="000000"/>
+          <w:sz w:val="19"/>
+          <w:szCs w:val="19"/>
+          <w:lang w:bidi="gu-IN"/>
+        </w:rPr>
+      </w:pPr>
+      <w:r>
+        <w:rPr>
+          <w:rFonts w:ascii="Consolas" w:hAnsi="Consolas" w:cs="Consolas"/>
+          <w:color w:val="0000FF"/>
+          <w:sz w:val="19"/>
+          <w:szCs w:val="19"/>
+          <w:lang w:bidi="gu-IN"/>
+        </w:rPr>
+        <w:t>from</w:t>
+      </w:r>
+      <w:r>
+        <w:rPr>
+          <w:rFonts w:ascii="Consolas" w:hAnsi="Consolas" w:cs="Consolas"/>
+          <w:color w:val="000000"/>
+          <w:sz w:val="19"/>
+          <w:szCs w:val="19"/>
+          <w:lang w:bidi="gu-IN"/>
+        </w:rPr>
+        <w:t xml:space="preserve"> Products</w:t>
+      </w:r>
+    </w:p>
+    <w:p>
+      <w:pPr>
+        <w:rPr>
+          <w:b/>
+          <w:bCs/>
+          <w:sz w:val="24"/>
+          <w:szCs w:val="24"/>
+          <w:u w:val="single"/>
+        </w:rPr>
+      </w:pPr>
+      <w:r>
+        <w:rPr>
+          <w:rFonts w:ascii="Consolas" w:hAnsi="Consolas" w:cs="Consolas"/>
+          <w:color w:val="0000FF"/>
+          <w:sz w:val="19"/>
+          <w:szCs w:val="19"/>
+          <w:lang w:bidi="gu-IN"/>
+        </w:rPr>
+        <w:t>where</w:t>
+      </w:r>
+      <w:r>
+        <w:rPr>
+          <w:rFonts w:ascii="Consolas" w:hAnsi="Consolas" w:cs="Consolas"/>
+          <w:color w:val="000000"/>
+          <w:sz w:val="19"/>
+          <w:szCs w:val="19"/>
+          <w:lang w:bidi="gu-IN"/>
+        </w:rPr>
+        <w:t xml:space="preserve"> </w:t>
+      </w:r>
+      <w:proofErr w:type="spellStart"/>
+      <w:r>
+        <w:rPr>
+          <w:rFonts w:ascii="Consolas" w:hAnsi="Consolas" w:cs="Consolas"/>
+          <w:color w:val="000000"/>
+          <w:sz w:val="19"/>
+          <w:szCs w:val="19"/>
+          <w:lang w:bidi="gu-IN"/>
+        </w:rPr>
+        <w:t>UnitsInStock</w:t>
+      </w:r>
+      <w:proofErr w:type="spellEnd"/>
+      <w:r>
+        <w:rPr>
+          <w:rFonts w:ascii="Consolas" w:hAnsi="Consolas" w:cs="Consolas"/>
+          <w:color w:val="000000"/>
+          <w:sz w:val="19"/>
+          <w:szCs w:val="19"/>
+          <w:lang w:bidi="gu-IN"/>
+        </w:rPr>
+        <w:t xml:space="preserve"> </w:t>
+      </w:r>
+      <w:r>
+        <w:rPr>
+          <w:rFonts w:ascii="Consolas" w:hAnsi="Consolas" w:cs="Consolas"/>
+          <w:color w:val="808080"/>
+          <w:sz w:val="19"/>
+          <w:szCs w:val="19"/>
+          <w:lang w:bidi="gu-IN"/>
+        </w:rPr>
+        <w:t>&lt;</w:t>
+      </w:r>
+      <w:r>
+        <w:rPr>
+          <w:rFonts w:ascii="Consolas" w:hAnsi="Consolas" w:cs="Consolas"/>
+          <w:color w:val="000000"/>
+          <w:sz w:val="19"/>
+          <w:szCs w:val="19"/>
+          <w:lang w:bidi="gu-IN"/>
+        </w:rPr>
+        <w:t xml:space="preserve"> </w:t>
+      </w:r>
+      <w:proofErr w:type="spellStart"/>
+      <w:r>
+        <w:rPr>
+          <w:rFonts w:ascii="Consolas" w:hAnsi="Consolas" w:cs="Consolas"/>
+          <w:color w:val="000000"/>
+          <w:sz w:val="19"/>
+          <w:szCs w:val="19"/>
+          <w:lang w:bidi="gu-IN"/>
+        </w:rPr>
+        <w:t>UnitsOnOrder</w:t>
+      </w:r>
+      <w:proofErr w:type="spellEnd"/>
     </w:p>
     <w:p>
       <w:pPr>

</xml_diff>